<commit_message>
Additional request from G. Sverdlin for this document
</commit_message>
<xml_diff>
--- a/templates/DocumentConsAboutWork.docx
+++ b/templates/DocumentConsAboutWork.docx
@@ -17,11 +17,6 @@
         <w:gridCol w:w="5670"/>
       </w:tblGrid>
       <w:tr>
-        <w:tblPrEx>
-          <w:tblCellMar>
-            <w:bottom w:w="0" w:type="dxa"/>
-          </w:tblCellMar>
-        </w:tblPrEx>
         <w:trPr>
           <w:trHeight w:val="1510"/>
         </w:trPr>
@@ -101,11 +96,6 @@
         </w:tc>
       </w:tr>
       <w:tr>
-        <w:tblPrEx>
-          <w:tblCellMar>
-            <w:bottom w:w="0" w:type="dxa"/>
-          </w:tblCellMar>
-        </w:tblPrEx>
         <w:trPr>
           <w:cantSplit/>
           <w:trHeight w:val="3767"/>
@@ -406,11 +396,203 @@
     </w:p>
     <w:p>
       <w:pPr>
-        <w:rPr>
-          <w:lang w:val="en-US"/>
+        <w:autoSpaceDE w:val="0"/>
+        <w:autoSpaceDN w:val="0"/>
+        <w:adjustRightInd w:val="0"/>
+        <w:jc w:val="both"/>
+        <w:outlineLvl w:val="0"/>
+        <w:rPr>
+          <w:rFonts w:cs="Calibri"/>
         </w:rPr>
       </w:pPr>
+      <w:bookmarkStart w:id="0" w:name="_GoBack"/>
+      <w:bookmarkEnd w:id="0"/>
+      <w:r>
+        <w:rPr>
+          <w:rFonts w:cs="Calibri"/>
+        </w:rPr>
+        <w:t>При трудоустройстве и работе стоит помнить:</w:t>
+      </w:r>
     </w:p>
+    <w:p>
+      <w:pPr>
+        <w:autoSpaceDE w:val="0"/>
+        <w:autoSpaceDN w:val="0"/>
+        <w:adjustRightInd w:val="0"/>
+        <w:jc w:val="both"/>
+        <w:outlineLvl w:val="0"/>
+        <w:rPr>
+          <w:rFonts w:cs="Calibri"/>
+        </w:rPr>
+      </w:pPr>
+      <w:r>
+        <w:rPr>
+          <w:rFonts w:cs="Calibri"/>
+        </w:rPr>
+        <w:t>- Принудительный труд запрещен (ст. 4 ТК РФ).</w:t>
+      </w:r>
+    </w:p>
+    <w:p>
+      <w:pPr>
+        <w:autoSpaceDE w:val="0"/>
+        <w:autoSpaceDN w:val="0"/>
+        <w:adjustRightInd w:val="0"/>
+        <w:jc w:val="both"/>
+        <w:outlineLvl w:val="0"/>
+        <w:rPr>
+          <w:rFonts w:cs="Calibri"/>
+        </w:rPr>
+      </w:pPr>
+      <w:r>
+        <w:rPr>
+          <w:rFonts w:cs="Calibri"/>
+        </w:rPr>
+        <w:t>- Идентификационный номер налогоплательщика (ИНН), постоянная или временная регистрация не являются необходимыми для трудоустройства документами (ст.64, ст.65 ТК РФ).</w:t>
+      </w:r>
+    </w:p>
+    <w:p>
+      <w:pPr>
+        <w:autoSpaceDE w:val="0"/>
+        <w:autoSpaceDN w:val="0"/>
+        <w:adjustRightInd w:val="0"/>
+        <w:jc w:val="both"/>
+        <w:outlineLvl w:val="0"/>
+        <w:rPr>
+          <w:rFonts w:cs="Calibri"/>
+        </w:rPr>
+      </w:pPr>
+      <w:r>
+        <w:rPr>
+          <w:rFonts w:cs="Calibri"/>
+        </w:rPr>
+        <w:t xml:space="preserve">- Пол, национальность, возраст, </w:t>
+      </w:r>
+      <w:r>
+        <w:rPr>
+          <w:rFonts w:cs="Calibri"/>
+          <w:b/>
+          <w:u w:val="single"/>
+        </w:rPr>
+        <w:t>место жительства (в том числе наличие</w:t>
+      </w:r>
+      <w:r>
+        <w:rPr>
+          <w:rFonts w:cs="Calibri"/>
+          <w:b/>
+          <w:u w:val="single"/>
+        </w:rPr>
+        <w:t xml:space="preserve"> или отсутствия регистрации по месту жительства и</w:t>
+      </w:r>
+      <w:r>
+        <w:rPr>
+          <w:rFonts w:cs="Calibri"/>
+          <w:b/>
+          <w:u w:val="single"/>
+        </w:rPr>
+        <w:t>ли пребывания)</w:t>
+      </w:r>
+      <w:r>
+        <w:rPr>
+          <w:rFonts w:cs="Calibri"/>
+          <w:b/>
+        </w:rPr>
+        <w:t xml:space="preserve"> </w:t>
+      </w:r>
+      <w:r>
+        <w:rPr>
+          <w:rFonts w:cs="Calibri"/>
+        </w:rPr>
+        <w:t xml:space="preserve">и другие </w:t>
+      </w:r>
+      <w:r>
+        <w:rPr>
+          <w:rFonts w:cs="Calibri"/>
+        </w:rPr>
+        <w:t>обстоятельств</w:t>
+      </w:r>
+      <w:r>
+        <w:rPr>
+          <w:rFonts w:cs="Calibri"/>
+        </w:rPr>
+        <w:t>а</w:t>
+      </w:r>
+      <w:r>
+        <w:rPr>
+          <w:rFonts w:cs="Calibri"/>
+        </w:rPr>
+        <w:t>, не связанны</w:t>
+      </w:r>
+      <w:r>
+        <w:rPr>
+          <w:rFonts w:cs="Calibri"/>
+        </w:rPr>
+        <w:t>е</w:t>
+      </w:r>
+      <w:r>
+        <w:rPr>
+          <w:rFonts w:cs="Calibri"/>
+        </w:rPr>
+        <w:t xml:space="preserve"> с </w:t>
+      </w:r>
+      <w:r>
+        <w:rPr>
+          <w:rFonts w:cs="Calibri"/>
+        </w:rPr>
+        <w:t>деловыми качествами работника не могут быть причиной отказа в заключении трудового договора (ст.64 ТК РФ).</w:t>
+      </w:r>
+    </w:p>
+    <w:p>
+      <w:pPr>
+        <w:autoSpaceDE w:val="0"/>
+        <w:autoSpaceDN w:val="0"/>
+        <w:adjustRightInd w:val="0"/>
+        <w:jc w:val="both"/>
+        <w:outlineLvl w:val="0"/>
+        <w:rPr>
+          <w:rFonts w:cs="Calibri"/>
+        </w:rPr>
+      </w:pPr>
+      <w:r>
+        <w:rPr>
+          <w:rFonts w:cs="Calibri"/>
+        </w:rPr>
+        <w:t>- Трудовой договор в обязательном порядке заключается в письменной форме, составляется в двух экземплярах, один из которых передается работнику (ст. 67 ТК РФ).</w:t>
+      </w:r>
+    </w:p>
+    <w:p>
+      <w:pPr>
+        <w:autoSpaceDE w:val="0"/>
+        <w:autoSpaceDN w:val="0"/>
+        <w:adjustRightInd w:val="0"/>
+        <w:jc w:val="both"/>
+        <w:outlineLvl w:val="0"/>
+        <w:rPr>
+          <w:rFonts w:cs="Calibri"/>
+        </w:rPr>
+      </w:pPr>
+      <w:r>
+        <w:rPr>
+          <w:rFonts w:cs="Calibri"/>
+        </w:rPr>
+        <w:t xml:space="preserve">- При нарушении Ваших трудовых прав обращайтесь в Государственную трудовую инспекцию в г. Санкт-Петербурге (Тел.: </w:t>
+      </w:r>
+      <w:r>
+        <w:t xml:space="preserve">(812) 747-37-85 с 14.00 до 16.00; 198095, Санкт-Петербург, ул. Зои Космодемьянской, д. 28, лит. А; адрес для подачи жалоб в сети Интернет: </w:t>
+      </w:r>
+      <w:r>
+        <w:t>http://онлайнинспекция.рф</w:t>
+      </w:r>
+      <w:r>
+        <w:t xml:space="preserve"> )</w:t>
+      </w:r>
+      <w:r>
+        <w:rPr>
+          <w:rFonts w:cs="Calibri"/>
+        </w:rPr>
+        <w:t>.</w:t>
+      </w:r>
+    </w:p>
+    <w:p/>
     <w:sectPr>
       <w:pgSz w:w="11906" w:h="16838"/>
       <w:pgMar w:top="238" w:right="851" w:bottom="720" w:left="993" w:header="709" w:footer="709" w:gutter="0"/>
@@ -798,11 +980,15 @@
   </w:style>
   <w:style w:type="character" w:default="1" w:styleId="DefaultParagraphFont">
     <w:name w:val="Default Paragraph Font"/>
+    <w:uiPriority w:val="1"/>
     <w:semiHidden/>
+    <w:unhideWhenUsed/>
   </w:style>
   <w:style w:type="table" w:default="1" w:styleId="TableNormal">
     <w:name w:val="Normal Table"/>
+    <w:uiPriority w:val="99"/>
     <w:semiHidden/>
+    <w:unhideWhenUsed/>
     <w:tblPr>
       <w:tblInd w:w="0" w:type="dxa"/>
       <w:tblCellMar>
@@ -815,7 +1001,9 @@
   </w:style>
   <w:style w:type="numbering" w:default="1" w:styleId="NoList">
     <w:name w:val="No List"/>
+    <w:uiPriority w:val="99"/>
     <w:semiHidden/>
+    <w:unhideWhenUsed/>
   </w:style>
   <w:style w:type="paragraph" w:styleId="BodyText">
     <w:name w:val="Body Text"/>
@@ -1118,11 +1306,15 @@
   </w:style>
   <w:style w:type="character" w:default="1" w:styleId="DefaultParagraphFont">
     <w:name w:val="Default Paragraph Font"/>
+    <w:uiPriority w:val="1"/>
     <w:semiHidden/>
+    <w:unhideWhenUsed/>
   </w:style>
   <w:style w:type="table" w:default="1" w:styleId="TableNormal">
     <w:name w:val="Normal Table"/>
+    <w:uiPriority w:val="99"/>
     <w:semiHidden/>
+    <w:unhideWhenUsed/>
     <w:tblPr>
       <w:tblInd w:w="0" w:type="dxa"/>
       <w:tblCellMar>
@@ -1135,7 +1327,9 @@
   </w:style>
   <w:style w:type="numbering" w:default="1" w:styleId="NoList">
     <w:name w:val="No List"/>
+    <w:uiPriority w:val="99"/>
     <w:semiHidden/>
+    <w:unhideWhenUsed/>
   </w:style>
   <w:style w:type="paragraph" w:styleId="BodyText">
     <w:name w:val="Body Text"/>

</xml_diff>